<commit_message>
Correccion de Observaciones SCM 3
</commit_message>
<xml_diff>
--- a/Documentos/SCM.docx
+++ b/Documentos/SCM.docx
@@ -11153,7 +11153,7 @@
                 <w:sz w:val="20"/>
                 <w:szCs w:val="20"/>
               </w:rPr>
-              <w:t>E</w:t>
+              <w:t>C</w:t>
             </w:r>
           </w:p>
         </w:tc>
@@ -11205,7 +11205,7 @@
                 <w:sz w:val="20"/>
                 <w:szCs w:val="20"/>
               </w:rPr>
-              <w:t>-</w:t>
+              <w:t>SGM</w:t>
             </w:r>
           </w:p>
         </w:tc>
@@ -12193,7 +12193,7 @@
                 <w:sz w:val="20"/>
                 <w:szCs w:val="20"/>
               </w:rPr>
-              <w:t>E</w:t>
+              <w:t>C</w:t>
             </w:r>
           </w:p>
         </w:tc>
@@ -12245,7 +12245,7 @@
                 <w:sz w:val="20"/>
                 <w:szCs w:val="20"/>
               </w:rPr>
-              <w:t>-</w:t>
+              <w:t>SGM</w:t>
             </w:r>
           </w:p>
         </w:tc>
@@ -13357,6 +13357,14 @@
                 <w:sz w:val="20"/>
                 <w:szCs w:val="20"/>
               </w:rPr>
+              <w:t>SGM-</w:t>
+            </w:r>
+            <w:r>
+              <w:rPr>
+                <w:rFonts w:ascii="Times New Roman" w:hAnsi="Times New Roman" w:cs="Times New Roman"/>
+                <w:sz w:val="20"/>
+                <w:szCs w:val="20"/>
+              </w:rPr>
               <w:t>PPS</w:t>
             </w:r>
           </w:p>
@@ -13405,7 +13413,17 @@
                 <w:sz w:val="18"/>
                 <w:szCs w:val="18"/>
               </w:rPr>
-              <w:t>Inicio</w:t>
+              <w:t>Gestio</w:t>
+            </w:r>
+            <w:bookmarkStart w:id="18" w:name="_GoBack"/>
+            <w:bookmarkEnd w:id="18"/>
+            <w:r>
+              <w:rPr>
+                <w:rFonts w:ascii="Times New Roman" w:hAnsi="Times New Roman" w:cs="Times New Roman"/>
+                <w:sz w:val="18"/>
+                <w:szCs w:val="18"/>
+              </w:rPr>
+              <w:t>n</w:t>
             </w:r>
           </w:p>
         </w:tc>
@@ -14082,8 +14100,6 @@
               </w:rPr>
               <w:t>Inicio</w:t>
             </w:r>
-            <w:bookmarkStart w:id="18" w:name="_GoBack"/>
-            <w:bookmarkEnd w:id="18"/>
           </w:p>
         </w:tc>
       </w:tr>
@@ -14711,6 +14727,7 @@
         <w:docPartUnique/>
       </w:docPartObj>
     </w:sdtPr>
+    <w:sdtEndPr/>
     <w:sdtContent>
       <w:p>
         <w:pPr>
@@ -14731,7 +14748,7 @@
             <w:noProof/>
             <w:lang w:val="es-ES"/>
           </w:rPr>
-          <w:t>10</w:t>
+          <w:t>11</w:t>
         </w:r>
         <w:r>
           <w:fldChar w:fldCharType="end"/>
@@ -20888,7 +20905,7 @@
 </file>
 
 <file path=customXml/itemProps1.xml><?xml version="1.0" encoding="utf-8"?>
-<ds:datastoreItem xmlns:ds="http://schemas.openxmlformats.org/officeDocument/2006/customXml" ds:itemID="{253996D5-1DF9-4117-957E-91C2F6937147}">
+<ds:datastoreItem xmlns:ds="http://schemas.openxmlformats.org/officeDocument/2006/customXml" ds:itemID="{0F622315-B5BF-46DE-8164-96E7A43EA6CE}">
   <ds:schemaRefs>
     <ds:schemaRef ds:uri="http://schemas.openxmlformats.org/officeDocument/2006/bibliography"/>
   </ds:schemaRefs>

</xml_diff>

<commit_message>
Responsabilidades de la SCM
Se agrego el  Gestor de Despliegue en responsabilidades
</commit_message>
<xml_diff>
--- a/Documentos/SCM.docx
+++ b/Documentos/SCM.docx
@@ -5005,6 +5005,8 @@
           <w:szCs w:val="24"/>
         </w:rPr>
       </w:pPr>
+      <w:bookmarkStart w:id="5" w:name="_GoBack"/>
+      <w:bookmarkEnd w:id="5"/>
     </w:p>
     <w:tbl>
       <w:tblPr>
@@ -5332,6 +5334,82 @@
           </w:p>
         </w:tc>
       </w:tr>
+      <w:tr>
+        <w:tc>
+          <w:tcPr>
+            <w:tcW w:w="1969" w:type="dxa"/>
+          </w:tcPr>
+          <w:p>
+            <w:pPr>
+              <w:pStyle w:val="Prrafodelista"/>
+              <w:ind w:left="0"/>
+              <w:jc w:val="center"/>
+              <w:rPr>
+                <w:rFonts w:ascii="Times New Roman" w:hAnsi="Times New Roman" w:cs="Times New Roman"/>
+                <w:sz w:val="24"/>
+                <w:szCs w:val="24"/>
+              </w:rPr>
+            </w:pPr>
+            <w:r>
+              <w:rPr>
+                <w:rFonts w:ascii="Times New Roman" w:hAnsi="Times New Roman" w:cs="Times New Roman"/>
+                <w:sz w:val="24"/>
+                <w:szCs w:val="24"/>
+              </w:rPr>
+              <w:t>Gestor de Despliegue</w:t>
+            </w:r>
+          </w:p>
+        </w:tc>
+        <w:tc>
+          <w:tcPr>
+            <w:tcW w:w="4961" w:type="dxa"/>
+          </w:tcPr>
+          <w:p>
+            <w:pPr>
+              <w:pStyle w:val="Prrafodelista"/>
+              <w:ind w:left="0"/>
+              <w:rPr>
+                <w:rFonts w:ascii="Times New Roman" w:hAnsi="Times New Roman" w:cs="Times New Roman"/>
+                <w:sz w:val="24"/>
+                <w:szCs w:val="24"/>
+              </w:rPr>
+            </w:pPr>
+            <w:r>
+              <w:rPr>
+                <w:rFonts w:ascii="Times New Roman" w:hAnsi="Times New Roman" w:cs="Times New Roman"/>
+                <w:sz w:val="24"/>
+                <w:szCs w:val="24"/>
+              </w:rPr>
+              <w:t>Este rol lidera la planificación de la transición del producto a la comunidad de usuarios, garantizando que estos planes se llevan a cabo adecuadamente</w:t>
+            </w:r>
+          </w:p>
+        </w:tc>
+        <w:tc>
+          <w:tcPr>
+            <w:tcW w:w="1178" w:type="dxa"/>
+          </w:tcPr>
+          <w:p>
+            <w:pPr>
+              <w:pStyle w:val="Prrafodelista"/>
+              <w:ind w:left="0"/>
+              <w:jc w:val="center"/>
+              <w:rPr>
+                <w:rFonts w:ascii="Times New Roman" w:hAnsi="Times New Roman" w:cs="Times New Roman"/>
+                <w:sz w:val="24"/>
+                <w:szCs w:val="24"/>
+              </w:rPr>
+            </w:pPr>
+            <w:r>
+              <w:rPr>
+                <w:rFonts w:ascii="Times New Roman" w:hAnsi="Times New Roman" w:cs="Times New Roman"/>
+                <w:sz w:val="24"/>
+                <w:szCs w:val="24"/>
+              </w:rPr>
+              <w:t>1</w:t>
+            </w:r>
+          </w:p>
+        </w:tc>
+      </w:tr>
     </w:tbl>
     <w:p>
       <w:pPr>
@@ -5346,10 +5424,10 @@
           <w:lang w:val="es-PE"/>
         </w:rPr>
       </w:pPr>
-      <w:bookmarkStart w:id="5" w:name="_Toc509919912"/>
-      <w:bookmarkStart w:id="6" w:name="_Toc510008607"/>
-      <w:bookmarkStart w:id="7" w:name="_Toc511498773"/>
-      <w:bookmarkStart w:id="8" w:name="_Toc514947603"/>
+      <w:bookmarkStart w:id="6" w:name="_Toc509919912"/>
+      <w:bookmarkStart w:id="7" w:name="_Toc510008607"/>
+      <w:bookmarkStart w:id="8" w:name="_Toc511498773"/>
+      <w:bookmarkStart w:id="9" w:name="_Toc514947603"/>
       <w:r>
         <w:rPr>
           <w:rFonts w:ascii="Times New Roman" w:hAnsi="Times New Roman" w:cs="Times New Roman"/>
@@ -5441,10 +5519,10 @@
         </w:rPr>
         <w:t xml:space="preserve">Roles de Gestión de </w:t>
       </w:r>
-      <w:bookmarkEnd w:id="5"/>
       <w:bookmarkEnd w:id="6"/>
       <w:bookmarkEnd w:id="7"/>
       <w:bookmarkEnd w:id="8"/>
+      <w:bookmarkEnd w:id="9"/>
       <w:r>
         <w:rPr>
           <w:rFonts w:ascii="Times New Roman" w:hAnsi="Times New Roman" w:cs="Times New Roman"/>
@@ -5498,7 +5576,7 @@
           <w:szCs w:val="24"/>
         </w:rPr>
       </w:pPr>
-      <w:bookmarkStart w:id="9" w:name="_Toc531210521"/>
+      <w:bookmarkStart w:id="10" w:name="_Toc531210521"/>
       <w:r>
         <w:rPr>
           <w:rFonts w:ascii="Times New Roman" w:hAnsi="Times New Roman" w:cs="Times New Roman"/>
@@ -5507,10 +5585,9 @@
           <w:sz w:val="24"/>
           <w:szCs w:val="24"/>
         </w:rPr>
-        <w:lastRenderedPageBreak/>
         <w:t>Políticas, directrices o procedimientos</w:t>
       </w:r>
-      <w:bookmarkEnd w:id="9"/>
+      <w:bookmarkEnd w:id="10"/>
     </w:p>
     <w:p>
       <w:pPr>
@@ -5935,7 +6012,7 @@
           <w:szCs w:val="24"/>
         </w:rPr>
       </w:pPr>
-      <w:bookmarkStart w:id="10" w:name="_Toc531210522"/>
+      <w:bookmarkStart w:id="11" w:name="_Toc531210522"/>
       <w:r>
         <w:rPr>
           <w:rFonts w:ascii="Times New Roman" w:hAnsi="Times New Roman" w:cs="Times New Roman"/>
@@ -5946,7 +6023,7 @@
         </w:rPr>
         <w:t>Herramientas, entorno e Infraestructura</w:t>
       </w:r>
-      <w:bookmarkEnd w:id="10"/>
+      <w:bookmarkEnd w:id="11"/>
     </w:p>
     <w:p>
       <w:pPr>
@@ -5958,7 +6035,7 @@
           <w:color w:val="auto"/>
         </w:rPr>
       </w:pPr>
-      <w:bookmarkStart w:id="11" w:name="_Toc531210523"/>
+      <w:bookmarkStart w:id="12" w:name="_Toc531210523"/>
       <w:r>
         <w:rPr>
           <w:rFonts w:ascii="Times New Roman" w:hAnsi="Times New Roman" w:cs="Times New Roman"/>
@@ -5967,7 +6044,7 @@
         </w:rPr>
         <w:t>Entorno e Infraestructura</w:t>
       </w:r>
-      <w:bookmarkEnd w:id="11"/>
+      <w:bookmarkEnd w:id="12"/>
     </w:p>
     <w:p>
       <w:pPr>
@@ -6086,6 +6163,7 @@
           <w:szCs w:val="24"/>
           <w:lang w:eastAsia="es-PE"/>
         </w:rPr>
+        <w:lastRenderedPageBreak/>
         <w:drawing>
           <wp:inline distT="0" distB="0" distL="0" distR="0" wp14:anchorId="57F2244D" wp14:editId="7F6777BC">
             <wp:extent cx="2419350" cy="1857354"/>
@@ -6273,7 +6351,6 @@
           <w:sz w:val="24"/>
           <w:szCs w:val="24"/>
         </w:rPr>
-        <w:lastRenderedPageBreak/>
         <w:t>Con esta arquitectura los desarrolladores pueden descargar la última versión desde el servidor central</w:t>
       </w:r>
       <w:r>
@@ -6380,7 +6457,7 @@
           <w:color w:val="auto"/>
         </w:rPr>
       </w:pPr>
-      <w:bookmarkStart w:id="12" w:name="_Toc531210524"/>
+      <w:bookmarkStart w:id="13" w:name="_Toc531210524"/>
       <w:r>
         <w:rPr>
           <w:rFonts w:ascii="Times New Roman" w:hAnsi="Times New Roman" w:cs="Times New Roman"/>
@@ -6389,7 +6466,7 @@
         </w:rPr>
         <w:t>Herramientas</w:t>
       </w:r>
-      <w:bookmarkEnd w:id="12"/>
+      <w:bookmarkEnd w:id="13"/>
     </w:p>
     <w:p>
       <w:pPr>
@@ -6842,6 +6919,7 @@
           <w:sz w:val="24"/>
           <w:szCs w:val="24"/>
         </w:rPr>
+        <w:lastRenderedPageBreak/>
         <w:t>Git</w:t>
       </w:r>
       <w:proofErr w:type="spellEnd"/>
@@ -7147,7 +7225,6 @@
           <w:sz w:val="24"/>
           <w:szCs w:val="24"/>
         </w:rPr>
-        <w:lastRenderedPageBreak/>
         <w:t xml:space="preserve">Las 3 zonas de </w:t>
       </w:r>
       <w:proofErr w:type="spellStart"/>
@@ -7686,6 +7763,7 @@
           <w:szCs w:val="24"/>
           <w:lang w:eastAsia="es-PE"/>
         </w:rPr>
+        <w:lastRenderedPageBreak/>
         <w:drawing>
           <wp:inline distT="0" distB="0" distL="0" distR="0" wp14:anchorId="25F3A255" wp14:editId="0EA76209">
             <wp:extent cx="2733675" cy="2389576"/>
@@ -7956,7 +8034,7 @@
           <w:szCs w:val="24"/>
         </w:rPr>
       </w:pPr>
-      <w:bookmarkStart w:id="13" w:name="_Toc531210525"/>
+      <w:bookmarkStart w:id="14" w:name="_Toc531210525"/>
       <w:r>
         <w:rPr>
           <w:rFonts w:ascii="Times New Roman" w:hAnsi="Times New Roman" w:cs="Times New Roman"/>
@@ -7965,10 +8043,9 @@
           <w:sz w:val="24"/>
           <w:szCs w:val="24"/>
         </w:rPr>
-        <w:lastRenderedPageBreak/>
         <w:t>Calendario</w:t>
       </w:r>
-      <w:bookmarkEnd w:id="13"/>
+      <w:bookmarkEnd w:id="14"/>
     </w:p>
     <w:p>
       <w:pPr>
@@ -9470,6 +9547,7 @@
                 <w:sz w:val="20"/>
                 <w:szCs w:val="20"/>
               </w:rPr>
+              <w:lastRenderedPageBreak/>
               <w:t>3.2 Control:</w:t>
             </w:r>
           </w:p>
@@ -10732,7 +10810,7 @@
           <w:szCs w:val="24"/>
         </w:rPr>
       </w:pPr>
-      <w:bookmarkStart w:id="14" w:name="_Toc531210526"/>
+      <w:bookmarkStart w:id="15" w:name="_Toc531210526"/>
       <w:r>
         <w:rPr>
           <w:rFonts w:ascii="Times New Roman" w:hAnsi="Times New Roman" w:cs="Times New Roman"/>
@@ -10741,7 +10819,6 @@
           <w:sz w:val="24"/>
           <w:szCs w:val="24"/>
         </w:rPr>
-        <w:lastRenderedPageBreak/>
         <w:t xml:space="preserve">3 </w:t>
       </w:r>
       <w:r>
@@ -10753,46 +10830,46 @@
           <w:szCs w:val="24"/>
         </w:rPr>
         <w:t>Actividades de la SCM</w:t>
-      </w:r>
-      <w:bookmarkEnd w:id="14"/>
-    </w:p>
-    <w:p>
-      <w:pPr>
-        <w:pStyle w:val="Ttulo2"/>
-        <w:jc w:val="both"/>
-        <w:rPr>
-          <w:rFonts w:ascii="Times New Roman" w:hAnsi="Times New Roman" w:cs="Times New Roman"/>
-          <w:b/>
-          <w:color w:val="auto"/>
-          <w:sz w:val="24"/>
-          <w:szCs w:val="24"/>
-        </w:rPr>
-      </w:pPr>
-      <w:bookmarkStart w:id="15" w:name="_Toc531210527"/>
-      <w:r>
-        <w:rPr>
-          <w:rFonts w:ascii="Times New Roman" w:hAnsi="Times New Roman" w:cs="Times New Roman"/>
-          <w:b/>
-          <w:color w:val="auto"/>
-          <w:sz w:val="24"/>
-          <w:szCs w:val="24"/>
-        </w:rPr>
-        <w:t xml:space="preserve">3.1 </w:t>
-      </w:r>
-      <w:r>
-        <w:rPr>
-          <w:rFonts w:ascii="Times New Roman" w:hAnsi="Times New Roman" w:cs="Times New Roman"/>
-          <w:b/>
-          <w:color w:val="auto"/>
-          <w:sz w:val="24"/>
-          <w:szCs w:val="24"/>
-        </w:rPr>
-        <w:t>Identificación</w:t>
       </w:r>
       <w:bookmarkEnd w:id="15"/>
     </w:p>
     <w:p>
       <w:pPr>
+        <w:pStyle w:val="Ttulo2"/>
+        <w:jc w:val="both"/>
+        <w:rPr>
+          <w:rFonts w:ascii="Times New Roman" w:hAnsi="Times New Roman" w:cs="Times New Roman"/>
+          <w:b/>
+          <w:color w:val="auto"/>
+          <w:sz w:val="24"/>
+          <w:szCs w:val="24"/>
+        </w:rPr>
+      </w:pPr>
+      <w:bookmarkStart w:id="16" w:name="_Toc531210527"/>
+      <w:r>
+        <w:rPr>
+          <w:rFonts w:ascii="Times New Roman" w:hAnsi="Times New Roman" w:cs="Times New Roman"/>
+          <w:b/>
+          <w:color w:val="auto"/>
+          <w:sz w:val="24"/>
+          <w:szCs w:val="24"/>
+        </w:rPr>
+        <w:t xml:space="preserve">3.1 </w:t>
+      </w:r>
+      <w:r>
+        <w:rPr>
+          <w:rFonts w:ascii="Times New Roman" w:hAnsi="Times New Roman" w:cs="Times New Roman"/>
+          <w:b/>
+          <w:color w:val="auto"/>
+          <w:sz w:val="24"/>
+          <w:szCs w:val="24"/>
+        </w:rPr>
+        <w:t>Identificación</w:t>
+      </w:r>
+      <w:bookmarkEnd w:id="16"/>
+    </w:p>
+    <w:p>
+      <w:pPr>
         <w:pStyle w:val="Ttulo3"/>
         <w:jc w:val="both"/>
         <w:rPr>
@@ -10801,7 +10878,7 @@
           <w:color w:val="auto"/>
         </w:rPr>
       </w:pPr>
-      <w:bookmarkStart w:id="16" w:name="_Toc531210528"/>
+      <w:bookmarkStart w:id="17" w:name="_Toc531210528"/>
       <w:r>
         <w:rPr>
           <w:rFonts w:ascii="Times New Roman" w:hAnsi="Times New Roman" w:cs="Times New Roman"/>
@@ -10810,7 +10887,7 @@
         </w:rPr>
         <w:t>3.1.1 Cuadro con los CI clasificados e identificados</w:t>
       </w:r>
-      <w:bookmarkEnd w:id="16"/>
+      <w:bookmarkEnd w:id="17"/>
     </w:p>
     <w:p>
       <w:pPr>
@@ -10926,6 +11003,7 @@
                 <w:sz w:val="20"/>
                 <w:szCs w:val="20"/>
               </w:rPr>
+              <w:lastRenderedPageBreak/>
               <w:t>F: Fuente</w:t>
             </w:r>
           </w:p>
@@ -10977,6 +11055,7 @@
                 <w:sz w:val="20"/>
                 <w:szCs w:val="20"/>
               </w:rPr>
+              <w:lastRenderedPageBreak/>
               <w:t xml:space="preserve">Nombre del </w:t>
             </w:r>
             <w:r>
@@ -11068,6 +11147,7 @@
                 <w:sz w:val="20"/>
                 <w:szCs w:val="20"/>
               </w:rPr>
+              <w:lastRenderedPageBreak/>
               <w:t>P: Proyecto</w:t>
             </w:r>
           </w:p>
@@ -11141,6 +11221,7 @@
                 <w:sz w:val="20"/>
                 <w:szCs w:val="20"/>
               </w:rPr>
+              <w:lastRenderedPageBreak/>
               <w:t>Extensión</w:t>
             </w:r>
           </w:p>
@@ -11198,6 +11279,7 @@
                 <w:sz w:val="20"/>
                 <w:szCs w:val="20"/>
               </w:rPr>
+              <w:lastRenderedPageBreak/>
               <w:t>E</w:t>
             </w:r>
           </w:p>
@@ -14143,7 +14225,7 @@
           <w:color w:val="auto"/>
         </w:rPr>
       </w:pPr>
-      <w:bookmarkStart w:id="17" w:name="_Toc531210529"/>
+      <w:bookmarkStart w:id="18" w:name="_Toc531210529"/>
       <w:r>
         <w:rPr>
           <w:rFonts w:ascii="Times New Roman" w:hAnsi="Times New Roman" w:cs="Times New Roman"/>
@@ -14160,7 +14242,7 @@
         </w:rPr>
         <w:t>Nomenclatura de la identificación</w:t>
       </w:r>
-      <w:bookmarkEnd w:id="17"/>
+      <w:bookmarkEnd w:id="18"/>
     </w:p>
     <w:p>
       <w:pPr>
@@ -14421,14 +14503,13 @@
           <w:color w:val="auto"/>
         </w:rPr>
       </w:pPr>
-      <w:bookmarkStart w:id="18" w:name="_Toc531210530"/>
+      <w:bookmarkStart w:id="19" w:name="_Toc531210530"/>
       <w:r>
         <w:rPr>
           <w:rFonts w:ascii="Times New Roman" w:hAnsi="Times New Roman" w:cs="Times New Roman"/>
           <w:b/>
           <w:color w:val="auto"/>
         </w:rPr>
-        <w:lastRenderedPageBreak/>
         <w:t xml:space="preserve">3.1.3 </w:t>
       </w:r>
       <w:r>
@@ -14439,7 +14520,7 @@
         </w:rPr>
         <w:t>Lista de ítems con la nomenclatura</w:t>
       </w:r>
-      <w:bookmarkEnd w:id="18"/>
+      <w:bookmarkEnd w:id="19"/>
     </w:p>
     <w:p>
       <w:pPr>
@@ -15061,6 +15142,7 @@
                 <w:sz w:val="18"/>
                 <w:szCs w:val="18"/>
               </w:rPr>
+              <w:lastRenderedPageBreak/>
               <w:t>SGM-SQA</w:t>
             </w:r>
           </w:p>
@@ -16362,7 +16444,7 @@
           <w:szCs w:val="24"/>
         </w:rPr>
       </w:pPr>
-      <w:bookmarkStart w:id="19" w:name="_Toc531210531"/>
+      <w:bookmarkStart w:id="20" w:name="_Toc531210531"/>
       <w:r>
         <w:rPr>
           <w:rFonts w:ascii="Times New Roman" w:hAnsi="Times New Roman" w:cs="Times New Roman"/>
@@ -16373,7 +16455,7 @@
         </w:rPr>
         <w:t>3.2 Control</w:t>
       </w:r>
-      <w:bookmarkEnd w:id="19"/>
+      <w:bookmarkEnd w:id="20"/>
     </w:p>
     <w:p>
       <w:pPr>
@@ -16384,7 +16466,7 @@
           <w:color w:val="auto"/>
         </w:rPr>
       </w:pPr>
-      <w:bookmarkStart w:id="20" w:name="_Toc531210532"/>
+      <w:bookmarkStart w:id="21" w:name="_Toc531210532"/>
       <w:r>
         <w:rPr>
           <w:rFonts w:ascii="Times New Roman" w:hAnsi="Times New Roman" w:cs="Times New Roman"/>
@@ -16425,7 +16507,7 @@
         </w:rPr>
         <w:t xml:space="preserve"> Cuadro de Línea Base</w:t>
       </w:r>
-      <w:bookmarkEnd w:id="20"/>
+      <w:bookmarkEnd w:id="21"/>
     </w:p>
     <w:p/>
     <w:tbl>
@@ -18030,7 +18112,6 @@
                 <w:sz w:val="18"/>
                 <w:szCs w:val="18"/>
               </w:rPr>
-              <w:lastRenderedPageBreak/>
               <w:t>Línea Base 4</w:t>
             </w:r>
           </w:p>
@@ -18182,7 +18263,7 @@
           <w:color w:val="auto"/>
         </w:rPr>
       </w:pPr>
-      <w:bookmarkStart w:id="21" w:name="_Toc531210533"/>
+      <w:bookmarkStart w:id="22" w:name="_Toc531210533"/>
       <w:r>
         <w:rPr>
           <w:rFonts w:ascii="Times New Roman" w:hAnsi="Times New Roman" w:cs="Times New Roman"/>
@@ -18191,7 +18272,7 @@
         </w:rPr>
         <w:t>3.2.2 Grafico del Repositorio</w:t>
       </w:r>
-      <w:bookmarkEnd w:id="21"/>
+      <w:bookmarkEnd w:id="22"/>
     </w:p>
     <w:p/>
     <w:p>
@@ -18203,6 +18284,7 @@
           <w:noProof/>
           <w:lang w:eastAsia="es-PE"/>
         </w:rPr>
+        <w:lastRenderedPageBreak/>
         <w:drawing>
           <wp:inline distT="0" distB="0" distL="0" distR="0" wp14:anchorId="4668ADDD" wp14:editId="38E2D2C6">
             <wp:extent cx="2609850" cy="2757451"/>
@@ -18528,7 +18610,6 @@
           <w:sz w:val="24"/>
           <w:szCs w:val="24"/>
         </w:rPr>
-        <w:lastRenderedPageBreak/>
         <w:t xml:space="preserve">Permisos: </w:t>
       </w:r>
     </w:p>
@@ -18855,6 +18936,7 @@
                 <w:sz w:val="24"/>
                 <w:szCs w:val="24"/>
               </w:rPr>
+              <w:lastRenderedPageBreak/>
               <w:t>Líder de Proyecto</w:t>
             </w:r>
           </w:p>
@@ -18946,7 +19028,7 @@
           <w:color w:val="auto"/>
         </w:rPr>
       </w:pPr>
-      <w:bookmarkStart w:id="22" w:name="_Toc531210534"/>
+      <w:bookmarkStart w:id="23" w:name="_Toc531210534"/>
       <w:r>
         <w:rPr>
           <w:rFonts w:ascii="Times New Roman" w:hAnsi="Times New Roman" w:cs="Times New Roman"/>
@@ -18970,55 +19052,6 @@
           <w:color w:val="auto"/>
         </w:rPr>
         <w:t xml:space="preserve"> del formato de solicitud de cambio</w:t>
-      </w:r>
-      <w:bookmarkEnd w:id="22"/>
-    </w:p>
-    <w:p>
-      <w:pPr>
-        <w:jc w:val="both"/>
-        <w:rPr>
-          <w:rFonts w:ascii="Times New Roman" w:hAnsi="Times New Roman" w:cs="Times New Roman"/>
-          <w:sz w:val="24"/>
-          <w:szCs w:val="24"/>
-        </w:rPr>
-      </w:pPr>
-      <w:r>
-        <w:rPr>
-          <w:rFonts w:ascii="Times New Roman" w:hAnsi="Times New Roman" w:cs="Times New Roman"/>
-          <w:sz w:val="24"/>
-          <w:szCs w:val="24"/>
-        </w:rPr>
-        <w:t>El formato de la solicitud de cambio se especificará en el documento del Plan de Gestión de Cambios.</w:t>
-      </w:r>
-    </w:p>
-    <w:p>
-      <w:pPr>
-        <w:jc w:val="both"/>
-        <w:rPr>
-          <w:rFonts w:ascii="Times New Roman" w:hAnsi="Times New Roman" w:cs="Times New Roman"/>
-          <w:sz w:val="24"/>
-          <w:szCs w:val="24"/>
-        </w:rPr>
-      </w:pPr>
-    </w:p>
-    <w:p>
-      <w:pPr>
-        <w:pStyle w:val="Ttulo3"/>
-        <w:jc w:val="both"/>
-        <w:rPr>
-          <w:rFonts w:ascii="Times New Roman" w:hAnsi="Times New Roman" w:cs="Times New Roman"/>
-          <w:b/>
-          <w:color w:val="auto"/>
-        </w:rPr>
-      </w:pPr>
-      <w:bookmarkStart w:id="23" w:name="_Toc531210535"/>
-      <w:r>
-        <w:rPr>
-          <w:rFonts w:ascii="Times New Roman" w:hAnsi="Times New Roman" w:cs="Times New Roman"/>
-          <w:b/>
-          <w:color w:val="auto"/>
-        </w:rPr>
-        <w:t>3.2.4 Plan de Gestión de Cambio</w:t>
       </w:r>
       <w:bookmarkEnd w:id="23"/>
     </w:p>
@@ -19037,7 +19070,7 @@
           <w:sz w:val="24"/>
           <w:szCs w:val="24"/>
         </w:rPr>
-        <w:t>El Plan de Gestión de cambio se especificará en el documento del Plan de Gestión de Cambios.</w:t>
+        <w:t>El formato de la solicitud de cambio se especificará en el documento del Plan de Gestión de Cambios.</w:t>
       </w:r>
     </w:p>
     <w:p>
@@ -19052,31 +19085,80 @@
     </w:p>
     <w:p>
       <w:pPr>
-        <w:pStyle w:val="Ttulo2"/>
+        <w:pStyle w:val="Ttulo3"/>
         <w:jc w:val="both"/>
         <w:rPr>
           <w:rFonts w:ascii="Times New Roman" w:hAnsi="Times New Roman" w:cs="Times New Roman"/>
           <w:b/>
           <w:color w:val="auto"/>
-          <w:sz w:val="24"/>
-          <w:szCs w:val="24"/>
-        </w:rPr>
-      </w:pPr>
-      <w:bookmarkStart w:id="24" w:name="_Toc531210536"/>
+        </w:rPr>
+      </w:pPr>
+      <w:bookmarkStart w:id="24" w:name="_Toc531210535"/>
       <w:r>
         <w:rPr>
           <w:rFonts w:ascii="Times New Roman" w:hAnsi="Times New Roman" w:cs="Times New Roman"/>
           <w:b/>
           <w:color w:val="auto"/>
-          <w:sz w:val="24"/>
-          <w:szCs w:val="24"/>
-        </w:rPr>
-        <w:t>3.3 Estado</w:t>
+        </w:rPr>
+        <w:t>3.2.4 Plan de Gestión de Cambio</w:t>
       </w:r>
       <w:bookmarkEnd w:id="24"/>
     </w:p>
     <w:p>
       <w:pPr>
+        <w:jc w:val="both"/>
+        <w:rPr>
+          <w:rFonts w:ascii="Times New Roman" w:hAnsi="Times New Roman" w:cs="Times New Roman"/>
+          <w:sz w:val="24"/>
+          <w:szCs w:val="24"/>
+        </w:rPr>
+      </w:pPr>
+      <w:r>
+        <w:rPr>
+          <w:rFonts w:ascii="Times New Roman" w:hAnsi="Times New Roman" w:cs="Times New Roman"/>
+          <w:sz w:val="24"/>
+          <w:szCs w:val="24"/>
+        </w:rPr>
+        <w:t>El Plan de Gestión de cambio se especificará en el documento del Plan de Gestión de Cambios.</w:t>
+      </w:r>
+    </w:p>
+    <w:p>
+      <w:pPr>
+        <w:jc w:val="both"/>
+        <w:rPr>
+          <w:rFonts w:ascii="Times New Roman" w:hAnsi="Times New Roman" w:cs="Times New Roman"/>
+          <w:sz w:val="24"/>
+          <w:szCs w:val="24"/>
+        </w:rPr>
+      </w:pPr>
+    </w:p>
+    <w:p>
+      <w:pPr>
+        <w:pStyle w:val="Ttulo2"/>
+        <w:jc w:val="both"/>
+        <w:rPr>
+          <w:rFonts w:ascii="Times New Roman" w:hAnsi="Times New Roman" w:cs="Times New Roman"/>
+          <w:b/>
+          <w:color w:val="auto"/>
+          <w:sz w:val="24"/>
+          <w:szCs w:val="24"/>
+        </w:rPr>
+      </w:pPr>
+      <w:bookmarkStart w:id="25" w:name="_Toc531210536"/>
+      <w:r>
+        <w:rPr>
+          <w:rFonts w:ascii="Times New Roman" w:hAnsi="Times New Roman" w:cs="Times New Roman"/>
+          <w:b/>
+          <w:color w:val="auto"/>
+          <w:sz w:val="24"/>
+          <w:szCs w:val="24"/>
+        </w:rPr>
+        <w:t>3.3 Estado</w:t>
+      </w:r>
+      <w:bookmarkEnd w:id="25"/>
+    </w:p>
+    <w:p>
+      <w:pPr>
         <w:pStyle w:val="Ttulo3"/>
         <w:jc w:val="both"/>
         <w:rPr>
@@ -19085,7 +19167,7 @@
           <w:color w:val="auto"/>
         </w:rPr>
       </w:pPr>
-      <w:bookmarkStart w:id="25" w:name="_Toc531210537"/>
+      <w:bookmarkStart w:id="26" w:name="_Toc531210537"/>
       <w:r>
         <w:rPr>
           <w:rFonts w:ascii="Times New Roman" w:hAnsi="Times New Roman" w:cs="Times New Roman"/>
@@ -19094,7 +19176,7 @@
         </w:rPr>
         <w:t>3.3.1 Definición de Reportes para el Estado</w:t>
       </w:r>
-      <w:bookmarkEnd w:id="25"/>
+      <w:bookmarkEnd w:id="26"/>
     </w:p>
     <w:p/>
     <w:p>
@@ -19728,7 +19810,6 @@
           <w:sz w:val="24"/>
           <w:szCs w:val="24"/>
         </w:rPr>
-        <w:lastRenderedPageBreak/>
         <w:t>Reportes para Jefe de Proyectos</w:t>
       </w:r>
     </w:p>
@@ -19931,6 +20012,7 @@
                 <w:sz w:val="24"/>
                 <w:szCs w:val="24"/>
               </w:rPr>
+              <w:lastRenderedPageBreak/>
               <w:t>Titulo</w:t>
             </w:r>
           </w:p>
@@ -21000,7 +21082,6 @@
                 <w:sz w:val="24"/>
                 <w:szCs w:val="24"/>
               </w:rPr>
-              <w:lastRenderedPageBreak/>
               <w:t>ID</w:t>
             </w:r>
           </w:p>
@@ -21243,6 +21324,7 @@
                 <w:sz w:val="24"/>
                 <w:szCs w:val="24"/>
               </w:rPr>
+              <w:lastRenderedPageBreak/>
               <w:t>Propósito</w:t>
             </w:r>
           </w:p>
@@ -22356,6 +22438,7 @@
                 <w:sz w:val="24"/>
                 <w:szCs w:val="24"/>
               </w:rPr>
+              <w:lastRenderedPageBreak/>
               <w:t>Para</w:t>
             </w:r>
           </w:p>
@@ -23487,7 +23570,6 @@
           <w:sz w:val="24"/>
           <w:szCs w:val="24"/>
         </w:rPr>
-        <w:lastRenderedPageBreak/>
         <w:t>Reportes de Desarrollador</w:t>
       </w:r>
     </w:p>
@@ -23596,6 +23678,7 @@
                 <w:sz w:val="24"/>
                 <w:szCs w:val="24"/>
               </w:rPr>
+              <w:lastRenderedPageBreak/>
               <w:t>Autor</w:t>
             </w:r>
           </w:p>
@@ -24055,7 +24138,7 @@
           <w:szCs w:val="24"/>
         </w:rPr>
       </w:pPr>
-      <w:bookmarkStart w:id="26" w:name="_Toc531210538"/>
+      <w:bookmarkStart w:id="27" w:name="_Toc531210538"/>
       <w:r>
         <w:rPr>
           <w:rFonts w:ascii="Times New Roman" w:hAnsi="Times New Roman" w:cs="Times New Roman"/>
@@ -24066,7 +24149,7 @@
         </w:rPr>
         <w:t>3.4 Auditoria</w:t>
       </w:r>
-      <w:bookmarkEnd w:id="26"/>
+      <w:bookmarkEnd w:id="27"/>
     </w:p>
     <w:p>
       <w:pPr>
@@ -24077,7 +24160,7 @@
           <w:color w:val="auto"/>
         </w:rPr>
       </w:pPr>
-      <w:bookmarkStart w:id="27" w:name="_Toc531210539"/>
+      <w:bookmarkStart w:id="28" w:name="_Toc531210539"/>
       <w:r>
         <w:rPr>
           <w:rFonts w:ascii="Times New Roman" w:hAnsi="Times New Roman" w:cs="Times New Roman"/>
@@ -24086,7 +24169,7 @@
         </w:rPr>
         <w:t>3.4.1 Reporte de Auditorias</w:t>
       </w:r>
-      <w:bookmarkEnd w:id="27"/>
+      <w:bookmarkEnd w:id="28"/>
     </w:p>
     <w:p>
       <w:pPr>
@@ -24754,7 +24837,6 @@
           <w:sz w:val="24"/>
           <w:szCs w:val="24"/>
         </w:rPr>
-        <w:lastRenderedPageBreak/>
         <w:t>Reportes de Auditoria</w:t>
       </w:r>
     </w:p>
@@ -24762,8 +24844,6 @@
       <w:pPr>
         <w:pStyle w:val="Prrafodelista"/>
       </w:pPr>
-      <w:bookmarkStart w:id="28" w:name="_GoBack"/>
-      <w:bookmarkEnd w:id="28"/>
     </w:p>
     <w:tbl>
       <w:tblPr>
@@ -24900,6 +24980,7 @@
                 <w:sz w:val="24"/>
                 <w:szCs w:val="24"/>
               </w:rPr>
+              <w:lastRenderedPageBreak/>
               <w:t>Para</w:t>
             </w:r>
           </w:p>
@@ -25347,7 +25428,6 @@
           <w:sz w:val="24"/>
           <w:szCs w:val="24"/>
         </w:rPr>
-        <w:lastRenderedPageBreak/>
         <w:t>ANEXO</w:t>
       </w:r>
       <w:bookmarkEnd w:id="29"/>
@@ -25378,6 +25458,7 @@
           <w:noProof/>
           <w:lang w:eastAsia="es-PE"/>
         </w:rPr>
+        <w:lastRenderedPageBreak/>
         <w:drawing>
           <wp:inline distT="0" distB="0" distL="0" distR="0">
             <wp:extent cx="5105400" cy="7161619"/>
@@ -25575,7 +25656,7 @@
             <w:noProof/>
             <w:lang w:val="es-ES"/>
           </w:rPr>
-          <w:t>19</w:t>
+          <w:t>20</w:t>
         </w:r>
         <w:r>
           <w:fldChar w:fldCharType="end"/>
@@ -32495,7 +32576,7 @@
 </file>
 
 <file path=customXml/itemProps1.xml><?xml version="1.0" encoding="utf-8"?>
-<ds:datastoreItem xmlns:ds="http://schemas.openxmlformats.org/officeDocument/2006/customXml" ds:itemID="{01CFB882-3AE7-4A66-AD4B-FDF3437C4191}">
+<ds:datastoreItem xmlns:ds="http://schemas.openxmlformats.org/officeDocument/2006/customXml" ds:itemID="{C42EA6AD-06F6-4268-B74F-9379D23DACF6}">
   <ds:schemaRefs>
     <ds:schemaRef ds:uri="http://schemas.openxmlformats.org/officeDocument/2006/bibliography"/>
   </ds:schemaRefs>

</xml_diff>